<commit_message>
Zmodyfikowano edycyjnie instrukcję nr 02 w instrukcji 01 drobna zmiana  - LV2014
</commit_message>
<xml_diff>
--- a/Ksiazka/Cw02/PiWDP02 Podstawy obslugi.docx
+++ b/Ksiazka/Cw02/PiWDP02 Podstawy obslugi.docx
@@ -1701,7 +1701,7 @@
               <w:fldChar w:fldCharType="begin"/>
             </w:r>
             <w:r>
-              <w:instrText xml:space="preserve"> REF _Ref463802214 \h </w:instrText>
+              <w:instrText xml:space="preserve"> REF _Ref473145679 \h </w:instrText>
             </w:r>
             <w:r>
               <w:fldChar w:fldCharType="separate"/>
@@ -1716,8 +1716,30 @@
               <w:rPr>
                 <w:b/>
               </w:rPr>
-              <w:t>– brak</w:t>
-            </w:r>
+              <w:t xml:space="preserve">– sprawdzenie działania funkcji </w:t>
+            </w:r>
+            <w:proofErr w:type="spellStart"/>
+            <w:r>
+              <w:rPr>
+                <w:b/>
+              </w:rPr>
+              <w:t>Highlight</w:t>
+            </w:r>
+            <w:proofErr w:type="spellEnd"/>
+            <w:r>
+              <w:rPr>
+                <w:b/>
+              </w:rPr>
+              <w:t xml:space="preserve"> </w:t>
+            </w:r>
+            <w:proofErr w:type="spellStart"/>
+            <w:r>
+              <w:rPr>
+                <w:b/>
+              </w:rPr>
+              <w:t>Execution</w:t>
+            </w:r>
+            <w:proofErr w:type="spellEnd"/>
             <w:r>
               <w:fldChar w:fldCharType="end"/>
             </w:r>
@@ -1746,7 +1768,13 @@
               <w:rPr>
                 <w:noProof/>
               </w:rPr>
-              <w:t>15</w:t>
+              <w:t>1</w:t>
+            </w:r>
+            <w:r>
+              <w:rPr>
+                <w:noProof/>
+              </w:rPr>
+              <w:t>5</w:t>
             </w:r>
             <w:r>
               <w:fldChar w:fldCharType="end"/>
@@ -1827,7 +1855,7 @@
               <w:rPr>
                 <w:noProof/>
               </w:rPr>
-              <w:t>15</w:t>
+              <w:t>16</w:t>
             </w:r>
             <w:r>
               <w:fldChar w:fldCharType="end"/>
@@ -2759,7 +2787,7 @@
                 <w:sz w:val="22"/>
                 <w:szCs w:val="22"/>
               </w:rPr>
-              <w:instrText xml:space="preserve"> REF _Ref427585366 \h </w:instrText>
+              <w:instrText xml:space="preserve"> REF _Ref473147459 \h </w:instrText>
             </w:r>
             <w:r>
               <w:rPr>
@@ -2779,6 +2807,12 @@
                 <w:sz w:val="20"/>
               </w:rPr>
               <w:t>Przykładowe ikony</w:t>
+            </w:r>
+            <w:r>
+              <w:rPr>
+                <w:sz w:val="20"/>
+              </w:rPr>
+              <w:t>.</w:t>
             </w:r>
             <w:r>
               <w:rPr>
@@ -2866,7 +2900,7 @@
                 <w:sz w:val="22"/>
                 <w:szCs w:val="22"/>
               </w:rPr>
-              <w:instrText xml:space="preserve"> REF _Ref427660473 \h </w:instrText>
+              <w:instrText xml:space="preserve"> REF _Ref473147472 \h </w:instrText>
             </w:r>
             <w:r>
               <w:rPr>
@@ -2886,6 +2920,12 @@
                 <w:sz w:val="20"/>
               </w:rPr>
               <w:t>Okno managera zakładek z doinstalowanym dodatkiem prezentującym fragment kodu</w:t>
+            </w:r>
+            <w:r>
+              <w:rPr>
+                <w:sz w:val="20"/>
+              </w:rPr>
+              <w:t>.</w:t>
             </w:r>
             <w:r>
               <w:rPr>
@@ -3098,7 +3138,7 @@
                 <w:sz w:val="22"/>
                 <w:szCs w:val="22"/>
               </w:rPr>
-              <w:instrText xml:space="preserve"> REF _Ref427589656 \h </w:instrText>
+              <w:instrText xml:space="preserve"> REF _Ref473147072 \h </w:instrText>
             </w:r>
             <w:r>
               <w:rPr>
@@ -3117,42 +3157,58 @@
               <w:rPr>
                 <w:sz w:val="20"/>
               </w:rPr>
-              <w:t xml:space="preserve">Program przeliczający temperaturę między skalami </w:t>
+              <w:t>Widok diagramu i panelu użytkownika pierwszego programu</w:t>
+            </w:r>
+            <w:r>
+              <w:rPr>
+                <w:sz w:val="20"/>
+              </w:rPr>
+              <w:t xml:space="preserve"> „</w:t>
             </w:r>
             <w:proofErr w:type="spellStart"/>
             <w:r>
               <w:rPr>
+                <w:i/>
                 <w:sz w:val="20"/>
               </w:rPr>
-              <w:t>Celcjusza</w:t>
+              <w:t>Hello</w:t>
             </w:r>
             <w:proofErr w:type="spellEnd"/>
             <w:r>
               <w:rPr>
+                <w:i/>
                 <w:sz w:val="20"/>
               </w:rPr>
               <w:t xml:space="preserve"> </w:t>
             </w:r>
-            <w:r>
-              <w:rPr>
+            <w:proofErr w:type="spellStart"/>
+            <w:r>
+              <w:rPr>
+                <w:i/>
                 <w:sz w:val="20"/>
               </w:rPr>
-              <w:t>n</w:t>
-            </w:r>
-            <w:r>
-              <w:rPr>
+              <w:t>World</w:t>
+            </w:r>
+            <w:proofErr w:type="spellEnd"/>
+            <w:r>
+              <w:rPr>
+                <w:i/>
                 <w:sz w:val="20"/>
               </w:rPr>
-              <w:t xml:space="preserve">a </w:t>
-            </w:r>
-            <w:proofErr w:type="spellStart"/>
+              <w:t>!</w:t>
+            </w:r>
             <w:r>
               <w:rPr>
                 <w:sz w:val="20"/>
               </w:rPr>
-              <w:t>Kewina</w:t>
-            </w:r>
-            <w:proofErr w:type="spellEnd"/>
+              <w:t>”</w:t>
+            </w:r>
+            <w:r>
+              <w:rPr>
+                <w:sz w:val="20"/>
+              </w:rPr>
+              <w:t>.</w:t>
+            </w:r>
             <w:r>
               <w:rPr>
                 <w:sz w:val="22"/>
@@ -3176,7 +3232,7 @@
               <w:fldChar w:fldCharType="begin"/>
             </w:r>
             <w:r>
-              <w:instrText xml:space="preserve"> PAGEREF _Ref427589656 \h </w:instrText>
+              <w:instrText xml:space="preserve"> PAGEREF _Ref473147072 \h </w:instrText>
             </w:r>
             <w:r>
               <w:fldChar w:fldCharType="separate"/>
@@ -3185,7 +3241,7 @@
               <w:rPr>
                 <w:noProof/>
               </w:rPr>
-              <w:t>13</w:t>
+              <w:t>12</w:t>
             </w:r>
             <w:r>
               <w:fldChar w:fldCharType="end"/>
@@ -3245,7 +3301,7 @@
                 <w:sz w:val="22"/>
                 <w:szCs w:val="22"/>
               </w:rPr>
-              <w:instrText xml:space="preserve"> REF _Ref427660526 \h </w:instrText>
+              <w:instrText xml:space="preserve"> REF _Ref473147083 \h </w:instrText>
             </w:r>
             <w:r>
               <w:rPr>
@@ -3264,7 +3320,21 @@
               <w:rPr>
                 <w:sz w:val="20"/>
               </w:rPr>
-              <w:t>Pomoc kontekstowa utworzonego pliku</w:t>
+              <w:t xml:space="preserve">Widok zakładki </w:t>
+            </w:r>
+            <w:proofErr w:type="spellStart"/>
+            <w:r>
+              <w:rPr>
+                <w:sz w:val="20"/>
+              </w:rPr>
+              <w:t>Numeric</w:t>
+            </w:r>
+            <w:proofErr w:type="spellEnd"/>
+            <w:r>
+              <w:rPr>
+                <w:sz w:val="20"/>
+              </w:rPr>
+              <w:t xml:space="preserve"> w palecie funkcji.</w:t>
             </w:r>
             <w:r>
               <w:rPr>
@@ -3289,7 +3359,7 @@
               <w:fldChar w:fldCharType="begin"/>
             </w:r>
             <w:r>
-              <w:instrText xml:space="preserve"> PAGEREF _Ref427660526 \h </w:instrText>
+              <w:instrText xml:space="preserve"> PAGEREF _Ref473147083 \h </w:instrText>
             </w:r>
             <w:r>
               <w:fldChar w:fldCharType="separate"/>
@@ -3298,7 +3368,7 @@
               <w:rPr>
                 <w:noProof/>
               </w:rPr>
-              <w:t>14</w:t>
+              <w:t>12</w:t>
             </w:r>
             <w:r>
               <w:fldChar w:fldCharType="end"/>
@@ -3352,7 +3422,7 @@
                 <w:sz w:val="22"/>
                 <w:szCs w:val="22"/>
               </w:rPr>
-              <w:instrText xml:space="preserve"> REF _Ref427660533 \h </w:instrText>
+              <w:instrText xml:space="preserve"> REF _Ref473147101 \h </w:instrText>
             </w:r>
             <w:r>
               <w:rPr>
@@ -3371,16 +3441,35 @@
               <w:rPr>
                 <w:sz w:val="20"/>
               </w:rPr>
-              <w:t xml:space="preserve">Aplikacja do </w:t>
+              <w:t>Widok diagramu i panelu użytkownika programu</w:t>
+            </w:r>
+            <w:r>
+              <w:rPr>
+                <w:sz w:val="20"/>
+              </w:rPr>
+              <w:t xml:space="preserve"> „</w:t>
             </w:r>
             <w:proofErr w:type="spellStart"/>
             <w:r>
               <w:rPr>
+                <w:i/>
                 <w:sz w:val="20"/>
               </w:rPr>
-              <w:t>debuggowania</w:t>
+              <w:t>f_liniowa.vi</w:t>
             </w:r>
             <w:proofErr w:type="spellEnd"/>
+            <w:r>
+              <w:rPr>
+                <w:sz w:val="20"/>
+              </w:rPr>
+              <w:t>”</w:t>
+            </w:r>
+            <w:r>
+              <w:rPr>
+                <w:sz w:val="20"/>
+              </w:rPr>
+              <w:t>.</w:t>
+            </w:r>
             <w:r>
               <w:rPr>
                 <w:sz w:val="22"/>
@@ -3404,7 +3493,7 @@
               <w:fldChar w:fldCharType="begin"/>
             </w:r>
             <w:r>
-              <w:instrText xml:space="preserve"> PAGEREF _Ref427660533 \h </w:instrText>
+              <w:instrText xml:space="preserve"> PAGEREF _Ref473147101 \h </w:instrText>
             </w:r>
             <w:r>
               <w:fldChar w:fldCharType="separate"/>
@@ -3413,7 +3502,7 @@
               <w:rPr>
                 <w:noProof/>
               </w:rPr>
-              <w:t>15</w:t>
+              <w:t>13</w:t>
             </w:r>
             <w:r>
               <w:fldChar w:fldCharType="end"/>
@@ -3455,6 +3544,86 @@
                 <w:szCs w:val="22"/>
               </w:rPr>
             </w:pPr>
+            <w:r>
+              <w:rPr>
+                <w:sz w:val="22"/>
+                <w:szCs w:val="22"/>
+              </w:rPr>
+              <w:fldChar w:fldCharType="begin"/>
+            </w:r>
+            <w:r>
+              <w:rPr>
+                <w:sz w:val="22"/>
+                <w:szCs w:val="22"/>
+              </w:rPr>
+              <w:instrText xml:space="preserve"> REF _Ref473147387 \h </w:instrText>
+            </w:r>
+            <w:r>
+              <w:rPr>
+                <w:sz w:val="22"/>
+                <w:szCs w:val="22"/>
+              </w:rPr>
+            </w:r>
+            <w:r>
+              <w:rPr>
+                <w:sz w:val="22"/>
+                <w:szCs w:val="22"/>
+              </w:rPr>
+              <w:fldChar w:fldCharType="separate"/>
+            </w:r>
+            <w:r>
+              <w:rPr>
+                <w:sz w:val="20"/>
+              </w:rPr>
+              <w:t xml:space="preserve">Program przeliczający temperaturę między skalami </w:t>
+            </w:r>
+            <w:proofErr w:type="spellStart"/>
+            <w:r>
+              <w:rPr>
+                <w:sz w:val="20"/>
+              </w:rPr>
+              <w:t>Celcjusza</w:t>
+            </w:r>
+            <w:proofErr w:type="spellEnd"/>
+            <w:r>
+              <w:rPr>
+                <w:sz w:val="20"/>
+              </w:rPr>
+              <w:t xml:space="preserve"> </w:t>
+            </w:r>
+            <w:r>
+              <w:rPr>
+                <w:sz w:val="20"/>
+              </w:rPr>
+              <w:t>n</w:t>
+            </w:r>
+            <w:r>
+              <w:rPr>
+                <w:sz w:val="20"/>
+              </w:rPr>
+              <w:t xml:space="preserve">a </w:t>
+            </w:r>
+            <w:proofErr w:type="spellStart"/>
+            <w:r>
+              <w:rPr>
+                <w:sz w:val="20"/>
+              </w:rPr>
+              <w:t>Kewina</w:t>
+            </w:r>
+            <w:proofErr w:type="spellEnd"/>
+            <w:r>
+              <w:rPr>
+                <w:sz w:val="20"/>
+              </w:rPr>
+              <w:t>.</w:t>
+            </w:r>
+            <w:r>
+              <w:rPr>
+                <w:sz w:val="22"/>
+                <w:szCs w:val="22"/>
+              </w:rPr>
+              <w:fldChar w:fldCharType="end"/>
+            </w:r>
           </w:p>
         </w:tc>
         <w:tc>
@@ -3467,6 +3636,544 @@
               <w:spacing w:before="120" w:after="120"/>
               <w:jc w:val="right"/>
             </w:pPr>
+            <w:r>
+              <w:fldChar w:fldCharType="begin"/>
+            </w:r>
+            <w:r>
+              <w:instrText xml:space="preserve"> PAGEREF _Ref427589656 \h </w:instrText>
+            </w:r>
+            <w:r>
+              <w:fldChar w:fldCharType="separate"/>
+            </w:r>
+            <w:r>
+              <w:rPr>
+                <w:noProof/>
+              </w:rPr>
+              <w:t>13</w:t>
+            </w:r>
+            <w:r>
+              <w:fldChar w:fldCharType="end"/>
+            </w:r>
+          </w:p>
+        </w:tc>
+      </w:tr>
+      <w:tr>
+        <w:tc>
+          <w:tcPr>
+            <w:tcW w:w="720" w:type="dxa"/>
+            <w:shd w:val="clear" w:color="auto" w:fill="E6E6E6"/>
+          </w:tcPr>
+          <w:p>
+            <w:pPr>
+              <w:spacing w:before="120" w:after="120"/>
+              <w:rPr>
+                <w:lang w:val="en-US"/>
+              </w:rPr>
+            </w:pPr>
+            <w:r>
+              <w:rPr>
+                <w:lang w:val="en-US"/>
+              </w:rPr>
+              <w:t>15.</w:t>
+            </w:r>
+          </w:p>
+        </w:tc>
+        <w:tc>
+          <w:tcPr>
+            <w:tcW w:w="7560" w:type="dxa"/>
+            <w:shd w:val="clear" w:color="auto" w:fill="E6E6E6"/>
+          </w:tcPr>
+          <w:p>
+            <w:pPr>
+              <w:spacing w:before="120" w:after="120"/>
+              <w:rPr>
+                <w:sz w:val="22"/>
+                <w:szCs w:val="22"/>
+              </w:rPr>
+            </w:pPr>
+            <w:r>
+              <w:rPr>
+                <w:sz w:val="22"/>
+                <w:szCs w:val="22"/>
+              </w:rPr>
+              <w:fldChar w:fldCharType="begin"/>
+            </w:r>
+            <w:r>
+              <w:rPr>
+                <w:sz w:val="22"/>
+                <w:szCs w:val="22"/>
+              </w:rPr>
+              <w:instrText xml:space="preserve"> REF _Ref473147132 \h </w:instrText>
+            </w:r>
+            <w:r>
+              <w:rPr>
+                <w:sz w:val="22"/>
+                <w:szCs w:val="22"/>
+              </w:rPr>
+            </w:r>
+            <w:r>
+              <w:rPr>
+                <w:sz w:val="22"/>
+                <w:szCs w:val="22"/>
+              </w:rPr>
+              <w:fldChar w:fldCharType="separate"/>
+            </w:r>
+            <w:r>
+              <w:rPr>
+                <w:sz w:val="20"/>
+              </w:rPr>
+              <w:t xml:space="preserve">Widok kontrolki z wypełnioną opcją </w:t>
+            </w:r>
+            <w:proofErr w:type="spellStart"/>
+            <w:r>
+              <w:rPr>
+                <w:sz w:val="20"/>
+              </w:rPr>
+              <w:t>TipStrip</w:t>
+            </w:r>
+            <w:proofErr w:type="spellEnd"/>
+            <w:r>
+              <w:rPr>
+                <w:sz w:val="20"/>
+              </w:rPr>
+              <w:t>.</w:t>
+            </w:r>
+            <w:r>
+              <w:rPr>
+                <w:sz w:val="22"/>
+                <w:szCs w:val="22"/>
+              </w:rPr>
+              <w:fldChar w:fldCharType="end"/>
+            </w:r>
+          </w:p>
+        </w:tc>
+        <w:tc>
+          <w:tcPr>
+            <w:tcW w:w="824" w:type="dxa"/>
+            <w:shd w:val="clear" w:color="auto" w:fill="E6E6E6"/>
+          </w:tcPr>
+          <w:p>
+            <w:pPr>
+              <w:spacing w:before="120" w:after="120"/>
+              <w:jc w:val="right"/>
+            </w:pPr>
+            <w:r>
+              <w:fldChar w:fldCharType="begin"/>
+            </w:r>
+            <w:r>
+              <w:instrText xml:space="preserve"> PAGEREF _Ref473147132 \h </w:instrText>
+            </w:r>
+            <w:r>
+              <w:fldChar w:fldCharType="separate"/>
+            </w:r>
+            <w:r>
+              <w:rPr>
+                <w:noProof/>
+              </w:rPr>
+              <w:t>14</w:t>
+            </w:r>
+            <w:r>
+              <w:fldChar w:fldCharType="end"/>
+            </w:r>
+          </w:p>
+        </w:tc>
+      </w:tr>
+      <w:tr>
+        <w:tc>
+          <w:tcPr>
+            <w:tcW w:w="720" w:type="dxa"/>
+            <w:shd w:val="clear" w:color="auto" w:fill="F2F2F2" w:themeFill="background1" w:themeFillShade="F2"/>
+          </w:tcPr>
+          <w:p>
+            <w:pPr>
+              <w:spacing w:before="120" w:after="120"/>
+              <w:rPr>
+                <w:lang w:val="en-US"/>
+              </w:rPr>
+            </w:pPr>
+            <w:r>
+              <w:rPr>
+                <w:lang w:val="en-US"/>
+              </w:rPr>
+              <w:t>16.</w:t>
+            </w:r>
+          </w:p>
+        </w:tc>
+        <w:tc>
+          <w:tcPr>
+            <w:tcW w:w="7560" w:type="dxa"/>
+            <w:shd w:val="clear" w:color="auto" w:fill="F2F2F2" w:themeFill="background1" w:themeFillShade="F2"/>
+          </w:tcPr>
+          <w:p>
+            <w:pPr>
+              <w:spacing w:before="120" w:after="120"/>
+              <w:rPr>
+                <w:sz w:val="22"/>
+                <w:szCs w:val="22"/>
+              </w:rPr>
+            </w:pPr>
+            <w:r>
+              <w:rPr>
+                <w:sz w:val="22"/>
+                <w:szCs w:val="22"/>
+              </w:rPr>
+              <w:fldChar w:fldCharType="begin"/>
+            </w:r>
+            <w:r>
+              <w:rPr>
+                <w:sz w:val="22"/>
+                <w:szCs w:val="22"/>
+              </w:rPr>
+              <w:instrText xml:space="preserve"> REF _Ref473147148 \h </w:instrText>
+            </w:r>
+            <w:r>
+              <w:rPr>
+                <w:sz w:val="22"/>
+                <w:szCs w:val="22"/>
+              </w:rPr>
+            </w:r>
+            <w:r>
+              <w:rPr>
+                <w:sz w:val="22"/>
+                <w:szCs w:val="22"/>
+              </w:rPr>
+              <w:fldChar w:fldCharType="separate"/>
+            </w:r>
+            <w:r>
+              <w:rPr>
+                <w:sz w:val="20"/>
+              </w:rPr>
+              <w:t>Pomoc kontekstowa utworzonego pliku</w:t>
+            </w:r>
+            <w:r>
+              <w:rPr>
+                <w:sz w:val="20"/>
+              </w:rPr>
+              <w:t>.</w:t>
+            </w:r>
+            <w:r>
+              <w:rPr>
+                <w:sz w:val="22"/>
+                <w:szCs w:val="22"/>
+              </w:rPr>
+              <w:fldChar w:fldCharType="end"/>
+            </w:r>
+          </w:p>
+        </w:tc>
+        <w:tc>
+          <w:tcPr>
+            <w:tcW w:w="824" w:type="dxa"/>
+            <w:shd w:val="clear" w:color="auto" w:fill="F2F2F2" w:themeFill="background1" w:themeFillShade="F2"/>
+          </w:tcPr>
+          <w:p>
+            <w:pPr>
+              <w:spacing w:before="120" w:after="120"/>
+              <w:jc w:val="right"/>
+            </w:pPr>
+            <w:r>
+              <w:fldChar w:fldCharType="begin"/>
+            </w:r>
+            <w:r>
+              <w:instrText xml:space="preserve"> PAGEREF _Ref473147148 \h </w:instrText>
+            </w:r>
+            <w:r>
+              <w:fldChar w:fldCharType="separate"/>
+            </w:r>
+            <w:r>
+              <w:rPr>
+                <w:noProof/>
+              </w:rPr>
+              <w:t>14</w:t>
+            </w:r>
+            <w:r>
+              <w:fldChar w:fldCharType="end"/>
+            </w:r>
+          </w:p>
+        </w:tc>
+      </w:tr>
+      <w:tr>
+        <w:tc>
+          <w:tcPr>
+            <w:tcW w:w="720" w:type="dxa"/>
+            <w:shd w:val="clear" w:color="auto" w:fill="E6E6E6"/>
+          </w:tcPr>
+          <w:p>
+            <w:pPr>
+              <w:spacing w:before="120" w:after="120"/>
+              <w:rPr>
+                <w:lang w:val="en-US"/>
+              </w:rPr>
+            </w:pPr>
+            <w:r>
+              <w:rPr>
+                <w:lang w:val="en-US"/>
+              </w:rPr>
+              <w:t>1</w:t>
+            </w:r>
+            <w:r>
+              <w:rPr>
+                <w:lang w:val="en-US"/>
+              </w:rPr>
+              <w:t>7</w:t>
+            </w:r>
+            <w:r>
+              <w:rPr>
+                <w:lang w:val="en-US"/>
+              </w:rPr>
+              <w:t>.</w:t>
+            </w:r>
+          </w:p>
+        </w:tc>
+        <w:tc>
+          <w:tcPr>
+            <w:tcW w:w="7560" w:type="dxa"/>
+            <w:shd w:val="clear" w:color="auto" w:fill="E6E6E6"/>
+          </w:tcPr>
+          <w:p>
+            <w:pPr>
+              <w:spacing w:before="120" w:after="120"/>
+              <w:rPr>
+                <w:sz w:val="22"/>
+                <w:szCs w:val="22"/>
+              </w:rPr>
+            </w:pPr>
+            <w:r>
+              <w:rPr>
+                <w:sz w:val="22"/>
+                <w:szCs w:val="22"/>
+              </w:rPr>
+              <w:fldChar w:fldCharType="begin"/>
+            </w:r>
+            <w:r>
+              <w:rPr>
+                <w:sz w:val="22"/>
+                <w:szCs w:val="22"/>
+              </w:rPr>
+              <w:instrText xml:space="preserve"> REF _Ref473147159 \h </w:instrText>
+            </w:r>
+            <w:r>
+              <w:rPr>
+                <w:sz w:val="22"/>
+                <w:szCs w:val="22"/>
+              </w:rPr>
+            </w:r>
+            <w:r>
+              <w:rPr>
+                <w:sz w:val="22"/>
+                <w:szCs w:val="22"/>
+              </w:rPr>
+              <w:fldChar w:fldCharType="separate"/>
+            </w:r>
+            <w:r>
+              <w:rPr>
+                <w:sz w:val="20"/>
+              </w:rPr>
+              <w:t xml:space="preserve">Aplikacja do </w:t>
+            </w:r>
+            <w:proofErr w:type="spellStart"/>
+            <w:r>
+              <w:rPr>
+                <w:sz w:val="20"/>
+              </w:rPr>
+              <w:t>debuggowania</w:t>
+            </w:r>
+            <w:proofErr w:type="spellEnd"/>
+            <w:r>
+              <w:rPr>
+                <w:sz w:val="20"/>
+              </w:rPr>
+              <w:t>.</w:t>
+            </w:r>
+            <w:r>
+              <w:rPr>
+                <w:sz w:val="22"/>
+                <w:szCs w:val="22"/>
+              </w:rPr>
+              <w:fldChar w:fldCharType="end"/>
+            </w:r>
+          </w:p>
+        </w:tc>
+        <w:tc>
+          <w:tcPr>
+            <w:tcW w:w="824" w:type="dxa"/>
+            <w:shd w:val="clear" w:color="auto" w:fill="E6E6E6"/>
+          </w:tcPr>
+          <w:p>
+            <w:pPr>
+              <w:spacing w:before="120" w:after="120"/>
+              <w:jc w:val="right"/>
+            </w:pPr>
+            <w:r>
+              <w:fldChar w:fldCharType="begin"/>
+            </w:r>
+            <w:r>
+              <w:instrText xml:space="preserve"> PAGEREF _Ref473147159 \h </w:instrText>
+            </w:r>
+            <w:r>
+              <w:fldChar w:fldCharType="separate"/>
+            </w:r>
+            <w:r>
+              <w:rPr>
+                <w:noProof/>
+              </w:rPr>
+              <w:t>15</w:t>
+            </w:r>
+            <w:r>
+              <w:fldChar w:fldCharType="end"/>
+            </w:r>
+          </w:p>
+        </w:tc>
+      </w:tr>
+      <w:tr>
+        <w:tc>
+          <w:tcPr>
+            <w:tcW w:w="720" w:type="dxa"/>
+            <w:shd w:val="clear" w:color="auto" w:fill="F2F2F2" w:themeFill="background1" w:themeFillShade="F2"/>
+          </w:tcPr>
+          <w:p>
+            <w:pPr>
+              <w:spacing w:before="120" w:after="120"/>
+              <w:rPr>
+                <w:lang w:val="en-US"/>
+              </w:rPr>
+            </w:pPr>
+            <w:r>
+              <w:rPr>
+                <w:lang w:val="en-US"/>
+              </w:rPr>
+              <w:t>1</w:t>
+            </w:r>
+            <w:r>
+              <w:rPr>
+                <w:lang w:val="en-US"/>
+              </w:rPr>
+              <w:t>8</w:t>
+            </w:r>
+            <w:r>
+              <w:rPr>
+                <w:lang w:val="en-US"/>
+              </w:rPr>
+              <w:t>.</w:t>
+            </w:r>
+          </w:p>
+        </w:tc>
+        <w:tc>
+          <w:tcPr>
+            <w:tcW w:w="7560" w:type="dxa"/>
+            <w:shd w:val="clear" w:color="auto" w:fill="F2F2F2" w:themeFill="background1" w:themeFillShade="F2"/>
+          </w:tcPr>
+          <w:p>
+            <w:pPr>
+              <w:spacing w:before="120" w:after="120"/>
+              <w:rPr>
+                <w:sz w:val="22"/>
+                <w:szCs w:val="22"/>
+              </w:rPr>
+            </w:pPr>
+            <w:r>
+              <w:rPr>
+                <w:sz w:val="22"/>
+                <w:szCs w:val="22"/>
+              </w:rPr>
+              <w:fldChar w:fldCharType="begin"/>
+            </w:r>
+            <w:r>
+              <w:rPr>
+                <w:sz w:val="22"/>
+                <w:szCs w:val="22"/>
+              </w:rPr>
+              <w:instrText xml:space="preserve"> REF _Ref473146533 \h </w:instrText>
+            </w:r>
+            <w:r>
+              <w:rPr>
+                <w:sz w:val="22"/>
+                <w:szCs w:val="22"/>
+              </w:rPr>
+            </w:r>
+            <w:r>
+              <w:rPr>
+                <w:sz w:val="22"/>
+                <w:szCs w:val="22"/>
+              </w:rPr>
+              <w:fldChar w:fldCharType="separate"/>
+            </w:r>
+            <w:r>
+              <w:rPr>
+                <w:sz w:val="20"/>
+              </w:rPr>
+              <w:t xml:space="preserve">Widok działania programu z włączoną opcją </w:t>
+            </w:r>
+            <w:proofErr w:type="spellStart"/>
+            <w:r>
+              <w:rPr>
+                <w:sz w:val="20"/>
+              </w:rPr>
+              <w:t>Highligh</w:t>
+            </w:r>
+            <w:r>
+              <w:rPr>
+                <w:sz w:val="20"/>
+              </w:rPr>
+              <w:t>t</w:t>
+            </w:r>
+            <w:proofErr w:type="spellEnd"/>
+            <w:r>
+              <w:rPr>
+                <w:sz w:val="20"/>
+              </w:rPr>
+              <w:t xml:space="preserve"> </w:t>
+            </w:r>
+            <w:proofErr w:type="spellStart"/>
+            <w:r>
+              <w:rPr>
+                <w:sz w:val="20"/>
+              </w:rPr>
+              <w:t>Execution</w:t>
+            </w:r>
+            <w:proofErr w:type="spellEnd"/>
+            <w:r>
+              <w:rPr>
+                <w:sz w:val="20"/>
+              </w:rPr>
+              <w:t>.</w:t>
+            </w:r>
+            <w:r>
+              <w:rPr>
+                <w:sz w:val="22"/>
+                <w:szCs w:val="22"/>
+              </w:rPr>
+              <w:fldChar w:fldCharType="end"/>
+            </w:r>
+          </w:p>
+        </w:tc>
+        <w:tc>
+          <w:tcPr>
+            <w:tcW w:w="824" w:type="dxa"/>
+            <w:shd w:val="clear" w:color="auto" w:fill="F2F2F2" w:themeFill="background1" w:themeFillShade="F2"/>
+          </w:tcPr>
+          <w:p>
+            <w:pPr>
+              <w:spacing w:before="120" w:after="120"/>
+              <w:jc w:val="right"/>
+            </w:pPr>
+            <w:r>
+              <w:fldChar w:fldCharType="begin"/>
+            </w:r>
+            <w:r>
+              <w:instrText xml:space="preserve"> PAGEREF _Ref473146533 \h </w:instrText>
+            </w:r>
+            <w:r>
+              <w:fldChar w:fldCharType="separate"/>
+            </w:r>
+            <w:r>
+              <w:rPr>
+                <w:noProof/>
+              </w:rPr>
+              <w:t>16</w:t>
+            </w:r>
+            <w:r>
+              <w:fldChar w:fldCharType="end"/>
+            </w:r>
           </w:p>
         </w:tc>
       </w:tr>
@@ -3524,12 +4231,6 @@
           <w:b/>
         </w:rPr>
       </w:pPr>
-      <w:r>
-        <w:rPr>
-          <w:b/>
-        </w:rPr>
-        <w:br w:type="page"/>
-      </w:r>
       <w:bookmarkStart w:id="0" w:name="_Ref427319562"/>
       <w:r>
         <w:rPr>
@@ -3910,8 +4611,8 @@
         </w:rPr>
         <w:drawing>
           <wp:inline distT="0" distB="0" distL="0" distR="0">
-            <wp:extent cx="4245227" cy="3569817"/>
-            <wp:effectExtent l="19050" t="0" r="2923" b="0"/>
+            <wp:extent cx="4243172" cy="3269894"/>
+            <wp:effectExtent l="19050" t="0" r="4978" b="0"/>
             <wp:docPr id="11" name="Obraz 11"/>
             <wp:cNvGraphicFramePr>
               <a:graphicFrameLocks xmlns:a="http://schemas.openxmlformats.org/drawingml/2006/main" noChangeAspect="1"/>
@@ -3927,7 +4628,7 @@
                   </pic:nvPicPr>
                   <pic:blipFill>
                     <a:blip r:embed="rId14" cstate="print"/>
-                    <a:srcRect/>
+                    <a:srcRect t="8402"/>
                     <a:stretch>
                       <a:fillRect/>
                     </a:stretch>
@@ -3935,7 +4636,7 @@
                   <pic:spPr bwMode="auto">
                     <a:xfrm>
                       <a:off x="0" y="0"/>
-                      <a:ext cx="4245565" cy="3570101"/>
+                      <a:ext cx="4243172" cy="3269894"/>
                     </a:xfrm>
                     <a:prstGeom prst="rect">
                       <a:avLst/>
@@ -5412,7 +6113,7 @@
                 <v:shape id="_x0000_i1025" type="#_x0000_t75" style="width:24.2pt;height:24.2pt" o:ole="">
                   <v:imagedata r:id="rId20" o:title=""/>
                 </v:shape>
-                <o:OLEObject Type="Embed" ProgID="PBrush" ShapeID="_x0000_i1025" DrawAspect="Content" ObjectID="_1546803242" r:id="rId21"/>
+                <o:OLEObject Type="Embed" ProgID="PBrush" ShapeID="_x0000_i1025" DrawAspect="Content" ObjectID="_1546889886" r:id="rId21"/>
               </w:object>
             </w:r>
           </w:p>
@@ -5438,7 +6139,7 @@
                 <v:shape id="_x0000_i1026" type="#_x0000_t75" style="width:99.65pt;height:99.65pt" o:ole="">
                   <v:imagedata r:id="rId22" o:title=""/>
                 </v:shape>
-                <o:OLEObject Type="Embed" ProgID="PBrush" ShapeID="_x0000_i1026" DrawAspect="Content" ObjectID="_1546803243" r:id="rId23"/>
+                <o:OLEObject Type="Embed" ProgID="PBrush" ShapeID="_x0000_i1026" DrawAspect="Content" ObjectID="_1546889887" r:id="rId23"/>
               </w:object>
             </w:r>
           </w:p>
@@ -6326,7 +7027,7 @@
                 <v:shape id="_x0000_i1027" type="#_x0000_t75" style="width:24.75pt;height:24.75pt" o:ole="">
                   <v:imagedata r:id="rId29" o:title=""/>
                 </v:shape>
-                <o:OLEObject Type="Embed" ProgID="PBrush" ShapeID="_x0000_i1027" DrawAspect="Content" ObjectID="_1546803244" r:id="rId30"/>
+                <o:OLEObject Type="Embed" ProgID="PBrush" ShapeID="_x0000_i1027" DrawAspect="Content" ObjectID="_1546889888" r:id="rId30"/>
               </w:object>
             </w:r>
           </w:p>
@@ -6344,7 +7045,7 @@
                 <v:shape id="_x0000_i1028" type="#_x0000_t75" style="width:24.2pt;height:24.75pt" o:ole="">
                   <v:imagedata r:id="rId31" o:title=""/>
                 </v:shape>
-                <o:OLEObject Type="Embed" ProgID="PBrush" ShapeID="_x0000_i1028" DrawAspect="Content" ObjectID="_1546803245" r:id="rId32"/>
+                <o:OLEObject Type="Embed" ProgID="PBrush" ShapeID="_x0000_i1028" DrawAspect="Content" ObjectID="_1546889889" r:id="rId32"/>
               </w:object>
             </w:r>
           </w:p>
@@ -6362,7 +7063,7 @@
                 <v:shape id="_x0000_i1029" type="#_x0000_t75" style="width:24.2pt;height:24.2pt" o:ole="">
                   <v:imagedata r:id="rId33" o:title=""/>
                 </v:shape>
-                <o:OLEObject Type="Embed" ProgID="PBrush" ShapeID="_x0000_i1029" DrawAspect="Content" ObjectID="_1546803246" r:id="rId34"/>
+                <o:OLEObject Type="Embed" ProgID="PBrush" ShapeID="_x0000_i1029" DrawAspect="Content" ObjectID="_1546889890" r:id="rId34"/>
               </w:object>
             </w:r>
           </w:p>
@@ -6380,7 +7081,7 @@
                 <v:shape id="_x0000_i1030" type="#_x0000_t75" style="width:23.05pt;height:24.2pt" o:ole="">
                   <v:imagedata r:id="rId35" o:title=""/>
                 </v:shape>
-                <o:OLEObject Type="Embed" ProgID="PBrush" ShapeID="_x0000_i1030" DrawAspect="Content" ObjectID="_1546803247" r:id="rId36"/>
+                <o:OLEObject Type="Embed" ProgID="PBrush" ShapeID="_x0000_i1030" DrawAspect="Content" ObjectID="_1546889891" r:id="rId36"/>
               </w:object>
             </w:r>
           </w:p>
@@ -6406,6 +7107,7 @@
               </w:rPr>
             </w:pPr>
             <w:bookmarkStart w:id="13" w:name="_Ref427585366"/>
+            <w:bookmarkStart w:id="14" w:name="_Ref473147459"/>
             <w:r>
               <w:rPr>
                 <w:sz w:val="20"/>
@@ -6413,6 +7115,13 @@
               <w:t>Przykładowe ikony</w:t>
             </w:r>
             <w:bookmarkEnd w:id="13"/>
+            <w:r>
+              <w:rPr>
+                <w:sz w:val="20"/>
+              </w:rPr>
+              <w:t>.</w:t>
+            </w:r>
+            <w:bookmarkEnd w:id="14"/>
           </w:p>
           <w:p>
             <w:pPr>
@@ -6464,14 +7173,14 @@
           <w:b/>
         </w:rPr>
       </w:pPr>
-      <w:bookmarkStart w:id="14" w:name="_Ref427592910"/>
+      <w:bookmarkStart w:id="15" w:name="_Ref427592910"/>
       <w:r>
         <w:rPr>
           <w:b/>
         </w:rPr>
         <w:t>Dokumentacja kodu</w:t>
       </w:r>
-      <w:bookmarkEnd w:id="14"/>
+      <w:bookmarkEnd w:id="15"/>
     </w:p>
     <w:p>
       <w:pPr>
@@ -6933,14 +7642,22 @@
           <w:sz w:val="20"/>
         </w:rPr>
       </w:pPr>
-      <w:bookmarkStart w:id="15" w:name="_Ref427660473"/>
+      <w:bookmarkStart w:id="16" w:name="_Ref427660473"/>
+      <w:bookmarkStart w:id="17" w:name="_Ref473147472"/>
       <w:r>
         <w:rPr>
           <w:sz w:val="20"/>
         </w:rPr>
         <w:t>Okno managera zakładek z doinstalowanym dodatkiem prezentującym fragment kodu</w:t>
       </w:r>
-      <w:bookmarkEnd w:id="15"/>
+      <w:bookmarkEnd w:id="16"/>
+      <w:r>
+        <w:rPr>
+          <w:sz w:val="20"/>
+        </w:rPr>
+        <w:t>.</w:t>
+      </w:r>
+      <w:bookmarkEnd w:id="17"/>
     </w:p>
     <w:p>
       <w:pPr>
@@ -6966,7 +7683,7 @@
           <w:b/>
         </w:rPr>
       </w:pPr>
-      <w:bookmarkStart w:id="16" w:name="_Ref427592917"/>
+      <w:bookmarkStart w:id="18" w:name="_Ref427592917"/>
       <w:proofErr w:type="spellStart"/>
       <w:r>
         <w:rPr>
@@ -6981,7 +7698,7 @@
         </w:rPr>
         <w:t xml:space="preserve"> i wyszukiwanie błędów w programie</w:t>
       </w:r>
-      <w:bookmarkEnd w:id="16"/>
+      <w:bookmarkEnd w:id="18"/>
     </w:p>
     <w:p>
       <w:pPr>
@@ -7381,14 +8098,14 @@
           <w:b/>
         </w:rPr>
       </w:pPr>
-      <w:bookmarkStart w:id="17" w:name="_Ref430695587"/>
+      <w:bookmarkStart w:id="19" w:name="_Ref430695587"/>
       <w:r>
         <w:rPr>
           <w:b/>
         </w:rPr>
         <w:t>Paleta narzędzi</w:t>
       </w:r>
-      <w:bookmarkEnd w:id="17"/>
+      <w:bookmarkEnd w:id="19"/>
     </w:p>
     <w:p>
       <w:pPr>
@@ -7542,7 +8259,7 @@
           <w:sz w:val="20"/>
         </w:rPr>
       </w:pPr>
-      <w:bookmarkStart w:id="18" w:name="_Ref430693757"/>
+      <w:bookmarkStart w:id="20" w:name="_Ref430693757"/>
       <w:r>
         <w:rPr>
           <w:sz w:val="20"/>
@@ -7561,7 +8278,7 @@
         </w:rPr>
         <w:t>.</w:t>
       </w:r>
-      <w:bookmarkEnd w:id="18"/>
+      <w:bookmarkEnd w:id="20"/>
     </w:p>
     <w:p>
       <w:pPr>
@@ -7828,7 +8545,13 @@
       </w:r>
       <w:proofErr w:type="spellEnd"/>
       <w:r>
-        <w:t xml:space="preserve"> – narzędzie wyboru komponentu, zmiany jego pozycji i rozmiaru na panelu (zmiana rozmiaru dotyczy tylko obiektów znajdujących się na panelu frontowym),</w:t>
+        <w:t xml:space="preserve"> – narzędzie wyboru ko</w:t>
+      </w:r>
+      <w:r>
+        <w:t>mponentu, zmiany jego pozycji i </w:t>
+      </w:r>
+      <w:r>
+        <w:t>rozmiaru na panelu (zmiana rozmiaru dotyczy tylko obiektów znajdujących się na panelu frontowym),</w:t>
       </w:r>
     </w:p>
     <w:p>
@@ -8065,14 +8788,14 @@
           <w:b/>
         </w:rPr>
       </w:pPr>
-      <w:bookmarkStart w:id="19" w:name="_Ref427319602"/>
+      <w:bookmarkStart w:id="21" w:name="_Ref427319602"/>
       <w:r>
         <w:rPr>
           <w:b/>
         </w:rPr>
         <w:t>LABORATORYJNE STANOWISKO BADAWCZE</w:t>
       </w:r>
-      <w:bookmarkEnd w:id="19"/>
+      <w:bookmarkEnd w:id="21"/>
     </w:p>
     <w:p>
       <w:pPr>
@@ -8088,14 +8811,14 @@
           <w:b/>
         </w:rPr>
       </w:pPr>
-      <w:bookmarkStart w:id="20" w:name="_Ref427319607"/>
+      <w:bookmarkStart w:id="22" w:name="_Ref427319607"/>
       <w:r>
         <w:rPr>
           <w:b/>
         </w:rPr>
         <w:t>Obiekt badany</w:t>
       </w:r>
-      <w:bookmarkEnd w:id="20"/>
+      <w:bookmarkEnd w:id="22"/>
     </w:p>
     <w:p>
       <w:pPr>
@@ -8150,14 +8873,14 @@
           <w:b/>
         </w:rPr>
       </w:pPr>
-      <w:bookmarkStart w:id="21" w:name="_Ref427319615"/>
+      <w:bookmarkStart w:id="23" w:name="_Ref427319615"/>
       <w:r>
         <w:rPr>
           <w:b/>
         </w:rPr>
         <w:t>Urządzenia dodatkowe</w:t>
       </w:r>
-      <w:bookmarkEnd w:id="21"/>
+      <w:bookmarkEnd w:id="23"/>
     </w:p>
     <w:p>
       <w:pPr>
@@ -8195,14 +8918,14 @@
           <w:b/>
         </w:rPr>
       </w:pPr>
-      <w:bookmarkStart w:id="22" w:name="_Ref427319621"/>
+      <w:bookmarkStart w:id="24" w:name="_Ref427319621"/>
       <w:r>
         <w:rPr>
           <w:b/>
         </w:rPr>
         <w:t>Oprogramowanie</w:t>
       </w:r>
-      <w:bookmarkEnd w:id="22"/>
+      <w:bookmarkEnd w:id="24"/>
     </w:p>
     <w:p>
       <w:pPr>
@@ -8217,38 +8940,28 @@
         <w:spacing w:line="360" w:lineRule="auto"/>
         <w:ind w:left="360"/>
         <w:jc w:val="both"/>
+      </w:pPr>
+      <w:r>
         <w:rPr>
           <w:lang w:val="en-US"/>
         </w:rPr>
-      </w:pPr>
+        <w:t>LabVIEW 201</w:t>
+      </w:r>
       <w:r>
         <w:rPr>
           <w:lang w:val="en-US"/>
         </w:rPr>
-        <w:t xml:space="preserve">LabVIEW 2013 </w:t>
-      </w:r>
-      <w:proofErr w:type="spellStart"/>
+        <w:t>4</w:t>
+      </w:r>
       <w:r>
         <w:rPr>
           <w:lang w:val="en-US"/>
         </w:rPr>
-        <w:t>lub</w:t>
-      </w:r>
-      <w:proofErr w:type="spellEnd"/>
-      <w:r>
-        <w:rPr>
-          <w:lang w:val="en-US"/>
-        </w:rPr>
         <w:t xml:space="preserve"> </w:t>
       </w:r>
-      <w:proofErr w:type="spellStart"/>
-      <w:r>
-        <w:rPr>
-          <w:lang w:val="en-US"/>
-        </w:rPr>
-        <w:t>nowszy</w:t>
-      </w:r>
-      <w:proofErr w:type="spellEnd"/>
+      <w:r>
+        <w:t>lub nowszy</w:t>
+      </w:r>
     </w:p>
     <w:p>
       <w:pPr>
@@ -8273,7 +8986,7 @@
           <w:b/>
         </w:rPr>
       </w:pPr>
-      <w:bookmarkStart w:id="23" w:name="_Ref427319634"/>
+      <w:bookmarkStart w:id="25" w:name="_Ref427319634"/>
       <w:r>
         <w:rPr>
           <w:b/>
@@ -8286,7 +8999,7 @@
         </w:rPr>
         <w:t xml:space="preserve"> – WYKAZ ZADAŃ DO REALIZACJI</w:t>
       </w:r>
-      <w:bookmarkEnd w:id="23"/>
+      <w:bookmarkEnd w:id="25"/>
     </w:p>
     <w:p>
       <w:pPr>
@@ -8535,7 +9248,7 @@
       <w:pPr>
         <w:spacing w:line="360" w:lineRule="auto"/>
         <w:ind w:left="360"/>
-        <w:jc w:val="both"/>
+        <w:jc w:val="center"/>
       </w:pPr>
       <w:r>
         <w:rPr>
@@ -8590,35 +9303,82 @@
     </w:p>
     <w:p>
       <w:pPr>
+        <w:pStyle w:val="Akapitzlist"/>
+        <w:numPr>
+          <w:ilvl w:val="0"/>
+          <w:numId w:val="28"/>
+        </w:numPr>
+        <w:spacing w:line="360" w:lineRule="auto"/>
+        <w:jc w:val="center"/>
+        <w:rPr>
+          <w:sz w:val="20"/>
+        </w:rPr>
+      </w:pPr>
+      <w:bookmarkStart w:id="26" w:name="_Ref473147072"/>
+      <w:r>
+        <w:rPr>
+          <w:sz w:val="20"/>
+        </w:rPr>
+        <w:t>Widok diagramu i panelu użytkownika pierwszego programu</w:t>
+      </w:r>
+      <w:r>
+        <w:rPr>
+          <w:sz w:val="20"/>
+        </w:rPr>
+        <w:t xml:space="preserve"> „</w:t>
+      </w:r>
+      <w:proofErr w:type="spellStart"/>
+      <w:r>
+        <w:rPr>
+          <w:i/>
+          <w:sz w:val="20"/>
+        </w:rPr>
+        <w:t>Hello</w:t>
+      </w:r>
+      <w:proofErr w:type="spellEnd"/>
+      <w:r>
+        <w:rPr>
+          <w:i/>
+          <w:sz w:val="20"/>
+        </w:rPr>
+        <w:t xml:space="preserve"> </w:t>
+      </w:r>
+      <w:proofErr w:type="spellStart"/>
+      <w:r>
+        <w:rPr>
+          <w:i/>
+          <w:sz w:val="20"/>
+        </w:rPr>
+        <w:t>World</w:t>
+      </w:r>
+      <w:proofErr w:type="spellEnd"/>
+      <w:r>
+        <w:rPr>
+          <w:i/>
+          <w:sz w:val="20"/>
+        </w:rPr>
+        <w:t>!</w:t>
+      </w:r>
+      <w:r>
+        <w:rPr>
+          <w:sz w:val="20"/>
+        </w:rPr>
+        <w:t>”</w:t>
+      </w:r>
+      <w:r>
+        <w:rPr>
+          <w:sz w:val="20"/>
+        </w:rPr>
+        <w:t>.</w:t>
+      </w:r>
+      <w:bookmarkEnd w:id="26"/>
+    </w:p>
+    <w:p>
+      <w:pPr>
         <w:spacing w:line="360" w:lineRule="auto"/>
         <w:ind w:left="360"/>
         <w:jc w:val="both"/>
       </w:pPr>
-      <w:r>
-        <w:t xml:space="preserve">- przejść do okna panelu i uruchomić </w:t>
-      </w:r>
-      <w:proofErr w:type="spellStart"/>
-      <w:r>
-        <w:rPr>
-          <w:b/>
-        </w:rPr>
-        <w:t>Quick-Drop</w:t>
-      </w:r>
-      <w:proofErr w:type="spellEnd"/>
-      <w:r>
-        <w:t xml:space="preserve"> (</w:t>
-      </w:r>
-      <w:proofErr w:type="spellStart"/>
-      <w:r>
-        <w:t>Ctrl+Space</w:t>
-      </w:r>
-      <w:proofErr w:type="spellEnd"/>
-      <w:r>
-        <w:t>)</w:t>
-      </w:r>
-      <w:r>
-        <w:t>,</w:t>
-      </w:r>
     </w:p>
     <w:p>
       <w:pPr>
@@ -8627,15 +9387,26 @@
         <w:jc w:val="both"/>
       </w:pPr>
       <w:r>
-        <w:t xml:space="preserve">- wyszukać kontrolkę typu </w:t>
-      </w:r>
-      <w:proofErr w:type="spellStart"/>
-      <w:r>
-        <w:t>Numeric</w:t>
-      </w:r>
-      <w:proofErr w:type="spellEnd"/>
-      <w:r>
-        <w:t xml:space="preserve"> i umieścić na panelu</w:t>
+        <w:t xml:space="preserve">- przejść do okna panelu i uruchomić </w:t>
+      </w:r>
+      <w:proofErr w:type="spellStart"/>
+      <w:r>
+        <w:rPr>
+          <w:b/>
+        </w:rPr>
+        <w:t>Quick-Drop</w:t>
+      </w:r>
+      <w:proofErr w:type="spellEnd"/>
+      <w:r>
+        <w:t xml:space="preserve"> (</w:t>
+      </w:r>
+      <w:proofErr w:type="spellStart"/>
+      <w:r>
+        <w:t>Ctrl+Space</w:t>
+      </w:r>
+      <w:proofErr w:type="spellEnd"/>
+      <w:r>
+        <w:t>)</w:t>
       </w:r>
       <w:r>
         <w:t>,</w:t>
@@ -8648,7 +9419,15 @@
         <w:jc w:val="both"/>
       </w:pPr>
       <w:r>
-        <w:t>- zmienić nazwę kontrolki na „a”</w:t>
+        <w:t xml:space="preserve">- wyszukać kontrolkę typu </w:t>
+      </w:r>
+      <w:proofErr w:type="spellStart"/>
+      <w:r>
+        <w:t>Numeric</w:t>
+      </w:r>
+      <w:proofErr w:type="spellEnd"/>
+      <w:r>
+        <w:t xml:space="preserve"> i umieścić na panelu</w:t>
       </w:r>
       <w:r>
         <w:t>,</w:t>
@@ -8661,27 +9440,8 @@
         <w:jc w:val="both"/>
       </w:pPr>
       <w:r>
-        <w:t xml:space="preserve">- </w:t>
-      </w:r>
-      <w:r>
-        <w:t xml:space="preserve">wybraną metodą (kopiowanie, </w:t>
-      </w:r>
-      <w:proofErr w:type="spellStart"/>
-      <w:r>
-        <w:t>Quick-Drop</w:t>
-      </w:r>
-      <w:proofErr w:type="spellEnd"/>
-      <w:r>
-        <w:t>, paleta kontrolek</w:t>
-      </w:r>
-      <w:r>
-        <w:t xml:space="preserve">) umieścić dodatkowe 3 kontrolki typu </w:t>
-      </w:r>
-      <w:proofErr w:type="spellStart"/>
-      <w:r>
-        <w:t>Numeric</w:t>
-      </w:r>
-      <w:proofErr w:type="spellEnd"/>
+        <w:t>- zmienić nazwę kontrolki na „a”</w:t>
+      </w:r>
       <w:r>
         <w:t>,</w:t>
       </w:r>
@@ -8693,7 +9453,29 @@
         <w:jc w:val="both"/>
       </w:pPr>
       <w:r>
-        <w:t>- pozmieniać nazwy: „a”, „b”, „x”, „y”,</w:t>
+        <w:t xml:space="preserve">- </w:t>
+      </w:r>
+      <w:r>
+        <w:t xml:space="preserve">wybraną metodą (kopiowanie, </w:t>
+      </w:r>
+      <w:proofErr w:type="spellStart"/>
+      <w:r>
+        <w:t>Quick-Drop</w:t>
+      </w:r>
+      <w:proofErr w:type="spellEnd"/>
+      <w:r>
+        <w:t>, paleta kontrolek</w:t>
+      </w:r>
+      <w:r>
+        <w:t xml:space="preserve">) umieścić dodatkowe 3 kontrolki typu </w:t>
+      </w:r>
+      <w:proofErr w:type="spellStart"/>
+      <w:r>
+        <w:t>Numeric</w:t>
+      </w:r>
+      <w:proofErr w:type="spellEnd"/>
+      <w:r>
+        <w:t>,</w:t>
       </w:r>
     </w:p>
     <w:p>
@@ -8703,13 +9485,7 @@
         <w:jc w:val="both"/>
       </w:pPr>
       <w:r>
-        <w:t xml:space="preserve">- kontrolkę  „y” zamienić </w:t>
-      </w:r>
-      <w:r>
-        <w:t>n</w:t>
-      </w:r>
-      <w:r>
-        <w:t>a wskaźnik,</w:t>
+        <w:t>- pozmieniać nazwy: „a”, „b”, „x”, „y”,</w:t>
       </w:r>
     </w:p>
     <w:p>
@@ -8719,10 +9495,13 @@
         <w:jc w:val="both"/>
       </w:pPr>
       <w:r>
-        <w:t>- przejść do okna diagramu</w:t>
-      </w:r>
-      <w:r>
-        <w:t>,</w:t>
+        <w:t xml:space="preserve">- kontrolkę  „y” zamienić </w:t>
+      </w:r>
+      <w:r>
+        <w:t>n</w:t>
+      </w:r>
+      <w:r>
+        <w:t>a wskaźnik,</w:t>
       </w:r>
     </w:p>
     <w:p>
@@ -8732,7 +9511,7 @@
         <w:jc w:val="both"/>
       </w:pPr>
       <w:r>
-        <w:t>- w palecie funkcji znaleźć funkcje matematyczne</w:t>
+        <w:t>- przejść do okna diagramu</w:t>
       </w:r>
       <w:r>
         <w:t>,</w:t>
@@ -8743,6 +9522,19 @@
         <w:spacing w:line="360" w:lineRule="auto"/>
         <w:ind w:left="360"/>
         <w:jc w:val="both"/>
+      </w:pPr>
+      <w:r>
+        <w:t>- w palecie funkcji znaleźć funkcje matematyczne</w:t>
+      </w:r>
+      <w:r>
+        <w:t>,</w:t>
+      </w:r>
+    </w:p>
+    <w:p>
+      <w:pPr>
+        <w:spacing w:line="360" w:lineRule="auto"/>
+        <w:ind w:left="360"/>
+        <w:jc w:val="center"/>
       </w:pPr>
       <w:r>
         <w:rPr>
@@ -8797,16 +9589,46 @@
     </w:p>
     <w:p>
       <w:pPr>
+        <w:pStyle w:val="Akapitzlist"/>
+        <w:numPr>
+          <w:ilvl w:val="0"/>
+          <w:numId w:val="28"/>
+        </w:numPr>
+        <w:spacing w:line="360" w:lineRule="auto"/>
+        <w:jc w:val="center"/>
+        <w:rPr>
+          <w:sz w:val="20"/>
+        </w:rPr>
+      </w:pPr>
+      <w:bookmarkStart w:id="27" w:name="_Ref473147083"/>
+      <w:r>
+        <w:rPr>
+          <w:sz w:val="20"/>
+        </w:rPr>
+        <w:t xml:space="preserve">Widok zakładki </w:t>
+      </w:r>
+      <w:proofErr w:type="spellStart"/>
+      <w:r>
+        <w:rPr>
+          <w:sz w:val="20"/>
+        </w:rPr>
+        <w:t>Numeric</w:t>
+      </w:r>
+      <w:proofErr w:type="spellEnd"/>
+      <w:r>
+        <w:rPr>
+          <w:sz w:val="20"/>
+        </w:rPr>
+        <w:t xml:space="preserve"> w palecie funkcji.</w:t>
+      </w:r>
+      <w:bookmarkEnd w:id="27"/>
+    </w:p>
+    <w:p>
+      <w:pPr>
         <w:spacing w:line="360" w:lineRule="auto"/>
         <w:ind w:left="360"/>
         <w:jc w:val="both"/>
       </w:pPr>
-      <w:r>
-        <w:t>- sprawdzić i zapamiętać nazwę węzła mnożenia</w:t>
-      </w:r>
-      <w:r>
-        <w:t>,</w:t>
-      </w:r>
     </w:p>
     <w:p>
       <w:pPr>
@@ -8815,6 +9637,20 @@
         <w:jc w:val="both"/>
       </w:pPr>
       <w:r>
+        <w:t>- sprawdzić i zapamiętać nazwę węzła mnożenia</w:t>
+      </w:r>
+      <w:r>
+        <w:t>,</w:t>
+      </w:r>
+    </w:p>
+    <w:p>
+      <w:pPr>
+        <w:spacing w:line="360" w:lineRule="auto"/>
+        <w:ind w:left="360"/>
+        <w:jc w:val="both"/>
+      </w:pPr>
+      <w:r>
+        <w:lastRenderedPageBreak/>
         <w:t>- wybrać i umieścić na diagramie węzeł dodawania</w:t>
       </w:r>
       <w:r>
@@ -8909,7 +9745,6 @@
         <w:rPr>
           <w:noProof/>
         </w:rPr>
-        <w:lastRenderedPageBreak/>
         <w:drawing>
           <wp:inline distT="0" distB="0" distL="0" distR="0">
             <wp:extent cx="4465167" cy="1347067"/>
@@ -8959,6 +9794,62 @@
     </w:p>
     <w:p>
       <w:pPr>
+        <w:pStyle w:val="Akapitzlist"/>
+        <w:numPr>
+          <w:ilvl w:val="0"/>
+          <w:numId w:val="28"/>
+        </w:numPr>
+        <w:spacing w:line="360" w:lineRule="auto"/>
+        <w:jc w:val="center"/>
+        <w:rPr>
+          <w:sz w:val="20"/>
+        </w:rPr>
+      </w:pPr>
+      <w:bookmarkStart w:id="28" w:name="_Ref473147101"/>
+      <w:r>
+        <w:rPr>
+          <w:sz w:val="20"/>
+        </w:rPr>
+        <w:t>Widok diagramu i panelu użytkownika programu</w:t>
+      </w:r>
+      <w:r>
+        <w:rPr>
+          <w:sz w:val="20"/>
+        </w:rPr>
+        <w:t xml:space="preserve"> „</w:t>
+      </w:r>
+      <w:proofErr w:type="spellStart"/>
+      <w:r>
+        <w:rPr>
+          <w:i/>
+          <w:sz w:val="20"/>
+        </w:rPr>
+        <w:t>f_liniowa.vi</w:t>
+      </w:r>
+      <w:proofErr w:type="spellEnd"/>
+      <w:r>
+        <w:rPr>
+          <w:sz w:val="20"/>
+        </w:rPr>
+        <w:t>”</w:t>
+      </w:r>
+      <w:r>
+        <w:rPr>
+          <w:sz w:val="20"/>
+        </w:rPr>
+        <w:t>.</w:t>
+      </w:r>
+      <w:bookmarkEnd w:id="28"/>
+    </w:p>
+    <w:p>
+      <w:pPr>
+        <w:spacing w:line="360" w:lineRule="auto"/>
+        <w:ind w:left="360"/>
+        <w:jc w:val="center"/>
+      </w:pPr>
+    </w:p>
+    <w:p>
+      <w:pPr>
         <w:spacing w:line="360" w:lineRule="auto"/>
         <w:ind w:left="360"/>
         <w:jc w:val="both"/>
@@ -9279,7 +10170,7 @@
         <w:fldChar w:fldCharType="separate"/>
       </w:r>
       <w:r>
-        <w:t>Rys. 11</w:t>
+        <w:t>Rys. 14</w:t>
       </w:r>
       <w:r>
         <w:fldChar w:fldCharType="end"/>
@@ -9294,7 +10185,7 @@
     <w:p>
       <w:pPr>
         <w:spacing w:line="360" w:lineRule="auto"/>
-        <w:jc w:val="both"/>
+        <w:jc w:val="center"/>
       </w:pPr>
       <w:r>
         <w:rPr>
@@ -9302,8 +10193,8 @@
         </w:rPr>
         <w:drawing>
           <wp:inline distT="0" distB="0" distL="0" distR="0">
-            <wp:extent cx="5749925" cy="2809240"/>
-            <wp:effectExtent l="19050" t="0" r="3175" b="0"/>
+            <wp:extent cx="5489296" cy="2681904"/>
+            <wp:effectExtent l="19050" t="0" r="0" b="0"/>
             <wp:docPr id="24" name="Obraz 24"/>
             <wp:cNvGraphicFramePr>
               <a:graphicFrameLocks xmlns:a="http://schemas.openxmlformats.org/drawingml/2006/main" noChangeAspect="1"/>
@@ -9327,7 +10218,7 @@
                   <pic:spPr bwMode="auto">
                     <a:xfrm>
                       <a:off x="0" y="0"/>
-                      <a:ext cx="5749925" cy="2809240"/>
+                      <a:ext cx="5497178" cy="2685755"/>
                     </a:xfrm>
                     <a:prstGeom prst="rect">
                       <a:avLst/>
@@ -9360,7 +10251,8 @@
           <w:sz w:val="20"/>
         </w:rPr>
       </w:pPr>
-      <w:bookmarkStart w:id="24" w:name="_Ref427589656"/>
+      <w:bookmarkStart w:id="29" w:name="_Ref427589656"/>
+      <w:bookmarkStart w:id="30" w:name="_Ref473147387"/>
       <w:r>
         <w:rPr>
           <w:sz w:val="20"/>
@@ -9400,8 +10292,15 @@
         </w:rPr>
         <w:t>Kewina</w:t>
       </w:r>
-      <w:bookmarkEnd w:id="24"/>
-      <w:proofErr w:type="spellEnd"/>
+      <w:bookmarkEnd w:id="29"/>
+      <w:proofErr w:type="spellEnd"/>
+      <w:r>
+        <w:rPr>
+          <w:sz w:val="20"/>
+        </w:rPr>
+        <w:t>.</w:t>
+      </w:r>
+      <w:bookmarkEnd w:id="30"/>
     </w:p>
     <w:p>
       <w:pPr>
@@ -9469,7 +10368,6 @@
         <w:jc w:val="both"/>
       </w:pPr>
       <w:r>
-        <w:lastRenderedPageBreak/>
         <w:t>uzupełnić dokumentację w</w:t>
       </w:r>
       <w:r>
@@ -9655,7 +10553,7 @@
       <w:pPr>
         <w:spacing w:line="360" w:lineRule="auto"/>
         <w:ind w:left="360"/>
-        <w:jc w:val="both"/>
+        <w:jc w:val="center"/>
       </w:pPr>
       <w:r>
         <w:rPr>
@@ -9710,35 +10608,46 @@
     </w:p>
     <w:p>
       <w:pPr>
+        <w:pStyle w:val="Akapitzlist"/>
+        <w:numPr>
+          <w:ilvl w:val="0"/>
+          <w:numId w:val="28"/>
+        </w:numPr>
+        <w:spacing w:line="360" w:lineRule="auto"/>
+        <w:jc w:val="center"/>
+        <w:rPr>
+          <w:sz w:val="20"/>
+        </w:rPr>
+      </w:pPr>
+      <w:bookmarkStart w:id="31" w:name="_Ref473147132"/>
+      <w:r>
+        <w:rPr>
+          <w:sz w:val="20"/>
+        </w:rPr>
+        <w:t xml:space="preserve">Widok kontrolki z wypełnioną opcją </w:t>
+      </w:r>
+      <w:proofErr w:type="spellStart"/>
+      <w:r>
+        <w:rPr>
+          <w:sz w:val="20"/>
+        </w:rPr>
+        <w:t>TipStrip</w:t>
+      </w:r>
+      <w:proofErr w:type="spellEnd"/>
+      <w:r>
+        <w:rPr>
+          <w:sz w:val="20"/>
+        </w:rPr>
+        <w:t>.</w:t>
+      </w:r>
+      <w:bookmarkEnd w:id="31"/>
+    </w:p>
+    <w:p>
+      <w:pPr>
         <w:spacing w:line="360" w:lineRule="auto"/>
         <w:ind w:left="360"/>
         <w:jc w:val="both"/>
       </w:pPr>
-      <w:r>
-        <w:t xml:space="preserve">- we właściwości </w:t>
-      </w:r>
-      <w:proofErr w:type="spellStart"/>
-      <w:r>
-        <w:rPr>
-          <w:b/>
-        </w:rPr>
-        <w:t>Documentation</w:t>
-      </w:r>
-      <w:proofErr w:type="spellEnd"/>
-      <w:r>
-        <w:t xml:space="preserve"> wskaźnika K uzupełnić pole </w:t>
-      </w:r>
-      <w:proofErr w:type="spellStart"/>
-      <w:r>
-        <w:t>Tip</w:t>
-      </w:r>
-      <w:proofErr w:type="spellEnd"/>
-      <w:r>
-        <w:t xml:space="preserve"> strip</w:t>
-      </w:r>
-      <w:r>
-        <w:t>,</w:t>
-      </w:r>
     </w:p>
     <w:p>
       <w:pPr>
@@ -9747,13 +10656,27 @@
         <w:jc w:val="both"/>
       </w:pPr>
       <w:r>
-        <w:t xml:space="preserve">- uruchomić pomoc kontekstową </w:t>
-      </w:r>
-      <w:proofErr w:type="spellStart"/>
-      <w:r>
-        <w:t>Ctrl+H</w:t>
-      </w:r>
-      <w:proofErr w:type="spellEnd"/>
+        <w:t xml:space="preserve">- we właściwości </w:t>
+      </w:r>
+      <w:proofErr w:type="spellStart"/>
+      <w:r>
+        <w:rPr>
+          <w:b/>
+        </w:rPr>
+        <w:t>Documentation</w:t>
+      </w:r>
+      <w:proofErr w:type="spellEnd"/>
+      <w:r>
+        <w:t xml:space="preserve"> wskaźnika K uzupełnić pole </w:t>
+      </w:r>
+      <w:proofErr w:type="spellStart"/>
+      <w:r>
+        <w:t>Tip</w:t>
+      </w:r>
+      <w:proofErr w:type="spellEnd"/>
+      <w:r>
+        <w:t xml:space="preserve"> strip</w:t>
+      </w:r>
       <w:r>
         <w:t>,</w:t>
       </w:r>
@@ -9765,6 +10688,24 @@
         <w:jc w:val="both"/>
       </w:pPr>
       <w:r>
+        <w:t xml:space="preserve">- uruchomić pomoc kontekstową </w:t>
+      </w:r>
+      <w:proofErr w:type="spellStart"/>
+      <w:r>
+        <w:t>Ctrl+H</w:t>
+      </w:r>
+      <w:proofErr w:type="spellEnd"/>
+      <w:r>
+        <w:t>,</w:t>
+      </w:r>
+    </w:p>
+    <w:p>
+      <w:pPr>
+        <w:spacing w:line="360" w:lineRule="auto"/>
+        <w:ind w:left="360"/>
+        <w:jc w:val="both"/>
+      </w:pPr>
+      <w:r>
         <w:t xml:space="preserve">- podejrzeć </w:t>
       </w:r>
       <w:r>
@@ -9783,7 +10724,7 @@
         <w:fldChar w:fldCharType="separate"/>
       </w:r>
       <w:r>
-        <w:t>Rys. 12</w:t>
+        <w:t>Rys. 16</w:t>
       </w:r>
       <w:r>
         <w:fldChar w:fldCharType="end"/>
@@ -9865,20 +10806,22 @@
           <w:sz w:val="20"/>
         </w:rPr>
       </w:pPr>
-      <w:bookmarkStart w:id="25" w:name="_Ref427660526"/>
+      <w:bookmarkStart w:id="32" w:name="_Ref427660526"/>
+      <w:bookmarkStart w:id="33" w:name="_Ref473147148"/>
       <w:r>
         <w:rPr>
           <w:sz w:val="20"/>
         </w:rPr>
         <w:t>Pomoc kontekstowa utworzonego pliku</w:t>
       </w:r>
-      <w:bookmarkEnd w:id="25"/>
+      <w:bookmarkEnd w:id="32"/>
       <w:r>
         <w:rPr>
           <w:sz w:val="20"/>
         </w:rPr>
         <w:t>.</w:t>
       </w:r>
+      <w:bookmarkEnd w:id="33"/>
     </w:p>
     <w:p>
       <w:pPr>
@@ -10069,7 +11012,7 @@
         <w:fldChar w:fldCharType="separate"/>
       </w:r>
       <w:r>
-        <w:t>Rys. 13</w:t>
+        <w:t>Rys. 17</w:t>
       </w:r>
       <w:r>
         <w:fldChar w:fldCharType="end"/>
@@ -10152,7 +11095,8 @@
           <w:sz w:val="20"/>
         </w:rPr>
       </w:pPr>
-      <w:bookmarkStart w:id="26" w:name="_Ref427660533"/>
+      <w:bookmarkStart w:id="34" w:name="_Ref427660533"/>
+      <w:bookmarkStart w:id="35" w:name="_Ref473147159"/>
       <w:r>
         <w:rPr>
           <w:sz w:val="20"/>
@@ -10166,7 +11110,7 @@
         </w:rPr>
         <w:t>debuggowania</w:t>
       </w:r>
-      <w:bookmarkEnd w:id="26"/>
+      <w:bookmarkEnd w:id="34"/>
       <w:proofErr w:type="spellEnd"/>
       <w:r>
         <w:rPr>
@@ -10174,6 +11118,7 @@
         </w:rPr>
         <w:t>.</w:t>
       </w:r>
+      <w:bookmarkEnd w:id="35"/>
     </w:p>
     <w:p>
       <w:pPr>
@@ -10485,8 +11430,9 @@
           <w:b/>
         </w:rPr>
       </w:pPr>
-      <w:bookmarkStart w:id="27" w:name="_Ref427319642"/>
-      <w:bookmarkStart w:id="28" w:name="_Ref463802214"/>
+      <w:bookmarkStart w:id="36" w:name="_Ref427319642"/>
+      <w:bookmarkStart w:id="37" w:name="_Ref463802214"/>
+      <w:bookmarkStart w:id="38" w:name="_Ref473145679"/>
       <w:r>
         <w:rPr>
           <w:b/>
@@ -10499,29 +11445,280 @@
         </w:rPr>
         <w:t>–</w:t>
       </w:r>
-      <w:bookmarkEnd w:id="27"/>
-      <w:r>
-        <w:rPr>
-          <w:b/>
-        </w:rPr>
-        <w:t xml:space="preserve"> brak</w:t>
-      </w:r>
-      <w:bookmarkEnd w:id="28"/>
-    </w:p>
-    <w:p>
-      <w:pPr>
-        <w:spacing w:line="360" w:lineRule="auto"/>
-      </w:pPr>
-      <w:r>
-        <w:t>brak</w:t>
+      <w:bookmarkEnd w:id="36"/>
+      <w:r>
+        <w:rPr>
+          <w:b/>
+        </w:rPr>
+        <w:t xml:space="preserve"> </w:t>
+      </w:r>
+      <w:bookmarkEnd w:id="37"/>
+      <w:r>
+        <w:rPr>
+          <w:b/>
+        </w:rPr>
+        <w:t xml:space="preserve">sprawdzenie działania funkcji </w:t>
+      </w:r>
+      <w:proofErr w:type="spellStart"/>
+      <w:r>
+        <w:rPr>
+          <w:b/>
+        </w:rPr>
+        <w:t>Highlight</w:t>
+      </w:r>
+      <w:proofErr w:type="spellEnd"/>
+      <w:r>
+        <w:rPr>
+          <w:b/>
+        </w:rPr>
+        <w:t xml:space="preserve"> </w:t>
+      </w:r>
+      <w:proofErr w:type="spellStart"/>
+      <w:r>
+        <w:rPr>
+          <w:b/>
+        </w:rPr>
+        <w:t>Execution</w:t>
+      </w:r>
+      <w:bookmarkEnd w:id="38"/>
+      <w:proofErr w:type="spellEnd"/>
+    </w:p>
+    <w:p>
+      <w:pPr>
+        <w:spacing w:line="360" w:lineRule="auto"/>
+        <w:ind w:firstLine="708"/>
+        <w:jc w:val="both"/>
+      </w:pPr>
+      <w:r>
+        <w:t xml:space="preserve">Uruchomienie </w:t>
+      </w:r>
+      <w:r>
+        <w:t xml:space="preserve">opcji </w:t>
+      </w:r>
+      <w:proofErr w:type="spellStart"/>
+      <w:r>
+        <w:rPr>
+          <w:b/>
+        </w:rPr>
+        <w:t>Highligh</w:t>
+      </w:r>
+      <w:proofErr w:type="spellEnd"/>
+      <w:r>
+        <w:rPr>
+          <w:b/>
+        </w:rPr>
+        <w:t xml:space="preserve"> </w:t>
+      </w:r>
+      <w:proofErr w:type="spellStart"/>
+      <w:r>
+        <w:rPr>
+          <w:b/>
+        </w:rPr>
+        <w:t>Execution</w:t>
+      </w:r>
+      <w:proofErr w:type="spellEnd"/>
+      <w:r>
+        <w:t xml:space="preserve"> (</w:t>
+      </w:r>
+      <w:r>
+        <w:fldChar w:fldCharType="begin"/>
+      </w:r>
+      <w:r>
+        <w:instrText xml:space="preserve"> REF _Ref427585979 \n \h </w:instrText>
+      </w:r>
+      <w:r>
+        <w:fldChar w:fldCharType="separate"/>
+      </w:r>
+      <w:r>
+        <w:t>Rys. 4</w:t>
+      </w:r>
+      <w:r>
+        <w:fldChar w:fldCharType="end"/>
+      </w:r>
+      <w:r>
+        <w:t>) powoduje zwolnienie działania aplikacji i wskazanie przepływu danych (</w:t>
+      </w:r>
+      <w:proofErr w:type="spellStart"/>
+      <w:r>
+        <w:t>dataflow</w:t>
+      </w:r>
+      <w:proofErr w:type="spellEnd"/>
+      <w:r>
+        <w:t>)</w:t>
       </w:r>
       <w:r>
         <w:t>.</w:t>
       </w:r>
-    </w:p>
-    <w:p>
-      <w:pPr>
-        <w:spacing w:line="360" w:lineRule="auto"/>
+      <w:r>
+        <w:t xml:space="preserve"> Rozwiązania tego nie można stosować w aplikacjach, w których istotne są zależności czasowe (np. komunikacja z urządzeniami np. za pomocą RS232).</w:t>
+      </w:r>
+    </w:p>
+    <w:p>
+      <w:pPr>
+        <w:spacing w:line="360" w:lineRule="auto"/>
+        <w:ind w:firstLine="708"/>
+        <w:jc w:val="both"/>
+      </w:pPr>
+      <w:r>
+        <w:fldChar w:fldCharType="begin"/>
+      </w:r>
+      <w:r>
+        <w:instrText xml:space="preserve"> REF _Ref473146533 \n \h </w:instrText>
+      </w:r>
+      <w:r>
+        <w:fldChar w:fldCharType="separate"/>
+      </w:r>
+      <w:r>
+        <w:t>Rys. 18</w:t>
+      </w:r>
+      <w:r>
+        <w:fldChar w:fldCharType="end"/>
+      </w:r>
+      <w:r>
+        <w:t xml:space="preserve"> przedstawia widok</w:t>
+      </w:r>
+      <w:r>
+        <w:t xml:space="preserve"> </w:t>
+      </w:r>
+      <w:r>
+        <w:t xml:space="preserve">diagramu </w:t>
+      </w:r>
+      <w:r>
+        <w:t xml:space="preserve">w trakcie działania programu z uruchomioną funkcją </w:t>
+      </w:r>
+      <w:proofErr w:type="spellStart"/>
+      <w:r>
+        <w:t>Highlight</w:t>
+      </w:r>
+      <w:proofErr w:type="spellEnd"/>
+      <w:r>
+        <w:t xml:space="preserve"> </w:t>
+      </w:r>
+      <w:proofErr w:type="spellStart"/>
+      <w:r>
+        <w:t>Execution</w:t>
+      </w:r>
+      <w:proofErr w:type="spellEnd"/>
+      <w:r>
+        <w:t xml:space="preserve"> – widać wartości (lub rozmiar wektora) na przewodach za węzłami, które zostały już wykonane.</w:t>
+      </w:r>
+    </w:p>
+    <w:p>
+      <w:pPr>
+        <w:spacing w:line="360" w:lineRule="auto"/>
+        <w:jc w:val="center"/>
+      </w:pPr>
+      <w:r>
+        <w:rPr>
+          <w:noProof/>
+        </w:rPr>
+        <w:lastRenderedPageBreak/>
+        <w:drawing>
+          <wp:inline distT="0" distB="0" distL="0" distR="0">
+            <wp:extent cx="3104540" cy="1985561"/>
+            <wp:effectExtent l="19050" t="0" r="610" b="0"/>
+            <wp:docPr id="37" name="Obraz 29"/>
+            <wp:cNvGraphicFramePr>
+              <a:graphicFrameLocks xmlns:a="http://schemas.openxmlformats.org/drawingml/2006/main" noChangeAspect="1"/>
+            </wp:cNvGraphicFramePr>
+            <a:graphic xmlns:a="http://schemas.openxmlformats.org/drawingml/2006/main">
+              <a:graphicData uri="http://schemas.openxmlformats.org/drawingml/2006/picture">
+                <pic:pic xmlns:pic="http://schemas.openxmlformats.org/drawingml/2006/picture">
+                  <pic:nvPicPr>
+                    <pic:cNvPr id="0" name="Picture 29"/>
+                    <pic:cNvPicPr>
+                      <a:picLocks noChangeAspect="1" noChangeArrowheads="1"/>
+                    </pic:cNvPicPr>
+                  </pic:nvPicPr>
+                  <pic:blipFill>
+                    <a:blip r:embed="rId48" cstate="print"/>
+                    <a:srcRect/>
+                    <a:stretch>
+                      <a:fillRect/>
+                    </a:stretch>
+                  </pic:blipFill>
+                  <pic:spPr bwMode="auto">
+                    <a:xfrm>
+                      <a:off x="0" y="0"/>
+                      <a:ext cx="3104573" cy="1985582"/>
+                    </a:xfrm>
+                    <a:prstGeom prst="rect">
+                      <a:avLst/>
+                    </a:prstGeom>
+                    <a:noFill/>
+                    <a:ln w="9525">
+                      <a:noFill/>
+                      <a:miter lim="800000"/>
+                      <a:headEnd/>
+                      <a:tailEnd/>
+                    </a:ln>
+                  </pic:spPr>
+                </pic:pic>
+              </a:graphicData>
+            </a:graphic>
+          </wp:inline>
+        </w:drawing>
+      </w:r>
+    </w:p>
+    <w:p>
+      <w:pPr>
+        <w:pStyle w:val="Akapitzlist"/>
+        <w:numPr>
+          <w:ilvl w:val="0"/>
+          <w:numId w:val="28"/>
+        </w:numPr>
+        <w:spacing w:line="360" w:lineRule="auto"/>
+        <w:ind w:left="0"/>
+        <w:jc w:val="center"/>
+        <w:rPr>
+          <w:sz w:val="20"/>
+        </w:rPr>
+      </w:pPr>
+      <w:bookmarkStart w:id="39" w:name="_Ref473146533"/>
+      <w:r>
+        <w:rPr>
+          <w:sz w:val="20"/>
+        </w:rPr>
+        <w:t xml:space="preserve">Widok działania programu z włączoną opcją </w:t>
+      </w:r>
+      <w:proofErr w:type="spellStart"/>
+      <w:r>
+        <w:rPr>
+          <w:sz w:val="20"/>
+        </w:rPr>
+        <w:t>Highlight</w:t>
+      </w:r>
+      <w:proofErr w:type="spellEnd"/>
+      <w:r>
+        <w:rPr>
+          <w:sz w:val="20"/>
+        </w:rPr>
+        <w:t xml:space="preserve"> </w:t>
+      </w:r>
+      <w:proofErr w:type="spellStart"/>
+      <w:r>
+        <w:rPr>
+          <w:sz w:val="20"/>
+        </w:rPr>
+        <w:t>Execution</w:t>
+      </w:r>
+      <w:proofErr w:type="spellEnd"/>
+      <w:r>
+        <w:rPr>
+          <w:sz w:val="20"/>
+        </w:rPr>
+        <w:t>.</w:t>
+      </w:r>
+      <w:bookmarkEnd w:id="39"/>
+    </w:p>
+    <w:p>
+      <w:pPr>
+        <w:pStyle w:val="Akapitzlist"/>
+        <w:spacing w:line="360" w:lineRule="auto"/>
+        <w:ind w:left="0"/>
+        <w:rPr>
+          <w:sz w:val="20"/>
+        </w:rPr>
       </w:pPr>
     </w:p>
     <w:p>
@@ -10538,18 +11735,19 @@
           <w:b/>
         </w:rPr>
       </w:pPr>
-      <w:bookmarkStart w:id="29" w:name="_Ref427319682"/>
+      <w:bookmarkStart w:id="40" w:name="_Ref427319682"/>
       <w:r>
         <w:rPr>
           <w:b/>
         </w:rPr>
         <w:t>RAPORT</w:t>
       </w:r>
-      <w:bookmarkEnd w:id="29"/>
-    </w:p>
-    <w:p>
-      <w:pPr>
-        <w:spacing w:line="360" w:lineRule="auto"/>
+      <w:bookmarkEnd w:id="40"/>
+    </w:p>
+    <w:p>
+      <w:pPr>
+        <w:spacing w:line="360" w:lineRule="auto"/>
+        <w:ind w:firstLine="708"/>
         <w:jc w:val="both"/>
       </w:pPr>
       <w:r>
@@ -10568,10 +11766,7 @@
         <w:t xml:space="preserve"> opis kolejnych czynności wykonywanych w trakcie realizacji ćwiczenia, zrzuty ekranu dokumentujące wykonane kroki oraz zanotowane parametry konfigurac</w:t>
       </w:r>
       <w:r>
-        <w:t>yjne kart DAQ (mogą być zawarte</w:t>
-      </w:r>
-      <w:r>
-        <w:br/>
+        <w:t xml:space="preserve">yjne kart DAQ (mogą być zawarte </w:t>
       </w:r>
       <w:r>
         <w:t>w tabeli)</w:t>
@@ -10585,18 +11780,6 @@
       <w:r>
         <w:t xml:space="preserve"> </w:t>
       </w:r>
-    </w:p>
-    <w:p>
-      <w:pPr>
-        <w:spacing w:line="360" w:lineRule="auto"/>
-        <w:jc w:val="both"/>
-      </w:pPr>
-    </w:p>
-    <w:p>
-      <w:pPr>
-        <w:spacing w:line="360" w:lineRule="auto"/>
-        <w:jc w:val="both"/>
-      </w:pPr>
     </w:p>
     <w:p>
       <w:pPr>
@@ -10612,15 +11795,14 @@
           <w:b/>
         </w:rPr>
       </w:pPr>
-      <w:bookmarkStart w:id="30" w:name="_Ref427319687"/>
-      <w:r>
-        <w:rPr>
-          <w:b/>
-        </w:rPr>
-        <w:lastRenderedPageBreak/>
+      <w:bookmarkStart w:id="41" w:name="_Ref427319687"/>
+      <w:r>
+        <w:rPr>
+          <w:b/>
+        </w:rPr>
         <w:t>PYTANIA</w:t>
       </w:r>
-      <w:bookmarkEnd w:id="30"/>
+      <w:bookmarkEnd w:id="41"/>
     </w:p>
     <w:p>
       <w:pPr>
@@ -10715,7 +11897,7 @@
                     </pic:cNvPicPr>
                   </pic:nvPicPr>
                   <pic:blipFill>
-                    <a:blip r:embed="rId48" cstate="print"/>
+                    <a:blip r:embed="rId49" cstate="print"/>
                     <a:srcRect/>
                     <a:stretch>
                       <a:fillRect/>
@@ -10747,7 +11929,12 @@
     <w:p>
       <w:pPr>
         <w:spacing w:line="360" w:lineRule="auto"/>
-      </w:pPr>
+        <w:ind w:left="2268"/>
+        <w:jc w:val="center"/>
+      </w:pPr>
+      <w:r>
+        <w:t>x = ………………………</w:t>
+      </w:r>
     </w:p>
     <w:p>
       <w:pPr>
@@ -10880,17 +12067,6 @@
       </w:r>
       <w:r>
         <w:t>Marek Kciuk</w:t>
-      </w:r>
-    </w:p>
-    <w:p>
-      <w:pPr>
-        <w:spacing w:line="360" w:lineRule="auto"/>
-        <w:jc w:val="right"/>
-      </w:pPr>
-    </w:p>
-    <w:p>
-      <w:r>
-        <w:br w:type="page"/>
       </w:r>
     </w:p>
     <w:p>
@@ -11676,7 +12852,7 @@
                     </pic:cNvPicPr>
                   </pic:nvPicPr>
                   <pic:blipFill>
-                    <a:blip r:embed="rId49" cstate="print"/>
+                    <a:blip r:embed="rId50" cstate="print"/>
                     <a:srcRect/>
                     <a:stretch>
                       <a:fillRect/>
@@ -11875,7 +13051,7 @@
                     </pic:cNvPicPr>
                   </pic:nvPicPr>
                   <pic:blipFill>
-                    <a:blip r:embed="rId50" cstate="print"/>
+                    <a:blip r:embed="rId51" cstate="print"/>
                     <a:srcRect/>
                     <a:stretch>
                       <a:fillRect/>
@@ -12244,7 +13420,7 @@
                     </pic:cNvPicPr>
                   </pic:nvPicPr>
                   <pic:blipFill>
-                    <a:blip r:embed="rId51" cstate="print"/>
+                    <a:blip r:embed="rId52" cstate="print"/>
                     <a:srcRect/>
                     <a:stretch>
                       <a:fillRect/>
@@ -12473,7 +13649,7 @@
                     </pic:cNvPicPr>
                   </pic:nvPicPr>
                   <pic:blipFill>
-                    <a:blip r:embed="rId52" cstate="print"/>
+                    <a:blip r:embed="rId53" cstate="print"/>
                     <a:srcRect/>
                     <a:stretch>
                       <a:fillRect/>
@@ -12603,6 +13779,7 @@
     <w:p>
       <w:pPr>
         <w:spacing w:line="360" w:lineRule="auto"/>
+        <w:ind w:firstLine="708"/>
         <w:jc w:val="both"/>
       </w:pPr>
       <w:r>
@@ -12643,7 +13820,7 @@
                     </pic:cNvPicPr>
                   </pic:nvPicPr>
                   <pic:blipFill>
-                    <a:blip r:embed="rId53" cstate="print"/>
+                    <a:blip r:embed="rId54" cstate="print"/>
                     <a:stretch>
                       <a:fillRect/>
                     </a:stretch>
@@ -12958,7 +14135,7 @@
                     </pic:cNvPicPr>
                   </pic:nvPicPr>
                   <pic:blipFill>
-                    <a:blip r:embed="rId54" cstate="print"/>
+                    <a:blip r:embed="rId55" cstate="print"/>
                     <a:srcRect/>
                     <a:stretch>
                       <a:fillRect/>
@@ -13009,6 +14186,7 @@
     <w:p>
       <w:pPr>
         <w:spacing w:line="360" w:lineRule="auto"/>
+        <w:ind w:firstLine="708"/>
         <w:jc w:val="both"/>
       </w:pPr>
       <w:r>
@@ -13101,7 +14279,7 @@
                     </pic:cNvPicPr>
                   </pic:nvPicPr>
                   <pic:blipFill>
-                    <a:blip r:embed="rId55" cstate="print"/>
+                    <a:blip r:embed="rId56" cstate="print"/>
                     <a:srcRect/>
                     <a:stretch>
                       <a:fillRect/>
@@ -13184,6 +14362,7 @@
     <w:p>
       <w:pPr>
         <w:spacing w:line="360" w:lineRule="auto"/>
+        <w:ind w:firstLine="708"/>
         <w:jc w:val="both"/>
       </w:pPr>
       <w:r>
@@ -13231,6 +14410,8 @@
     <w:p>
       <w:pPr>
         <w:spacing w:line="360" w:lineRule="auto"/>
+        <w:ind w:firstLine="708"/>
+        <w:jc w:val="both"/>
       </w:pPr>
       <w:r>
         <w:t>Przygotowanie graficznego pliku wykonywalnego:</w:t>
@@ -13357,6 +14538,7 @@
     <w:p>
       <w:pPr>
         <w:spacing w:line="360" w:lineRule="auto"/>
+        <w:ind w:firstLine="708"/>
         <w:jc w:val="both"/>
       </w:pPr>
       <w:r>
@@ -13461,6 +14643,7 @@
     <w:p>
       <w:pPr>
         <w:spacing w:line="360" w:lineRule="auto"/>
+        <w:ind w:firstLine="708"/>
         <w:jc w:val="both"/>
       </w:pPr>
       <w:r>
@@ -13924,7 +15107,7 @@
               <v:shape id="_x0000_i1031" type="#_x0000_t75" style="width:17.3pt;height:27.05pt" o:ole="">
                 <v:imagedata r:id="rId1" o:title=""/>
               </v:shape>
-              <o:OLEObject Type="Embed" ProgID="CorelDRAW.Graphic.11" ShapeID="_x0000_i1031" DrawAspect="Content" ObjectID="_1546803248" r:id="rId2"/>
+              <o:OLEObject Type="Embed" ProgID="CorelDRAW.Graphic.11" ShapeID="_x0000_i1031" DrawAspect="Content" ObjectID="_1546889892" r:id="rId2"/>
             </w:object>
           </w:r>
         </w:p>
@@ -19431,7 +20614,7 @@
 </file>
 
 <file path=customXml/itemProps1.xml><?xml version="1.0" encoding="utf-8"?>
-<ds:datastoreItem xmlns:ds="http://schemas.openxmlformats.org/officeDocument/2006/customXml" ds:itemID="{EED6604C-FAE2-4AE2-89E9-E9AB363485FE}">
+<ds:datastoreItem xmlns:ds="http://schemas.openxmlformats.org/officeDocument/2006/customXml" ds:itemID="{FABC19F4-EF0E-41B0-B289-C861766AFEF4}">
   <ds:schemaRefs>
     <ds:schemaRef ds:uri="http://schemas.openxmlformats.org/officeDocument/2006/bibliography"/>
   </ds:schemaRefs>

</xml_diff>